<commit_message>
i study a lot :))))
</commit_message>
<xml_diff>
--- a/ProgramacionInteligenciaArtificial/Raul/Raul-Dirty-Notes.docx
+++ b/ProgramacionInteligenciaArtificial/Raul/Raul-Dirty-Notes.docx
@@ -45,16 +45,283 @@
         <w:rPr>
           <w:lang w:val="es-ES"/>
         </w:rPr>
-        <w:t xml:space="preserve">Diferencia entre REST y </w:t>
-      </w:r>
-      <w:proofErr w:type="gramStart"/>
-      <w:r>
-        <w:rPr>
-          <w:lang w:val="es-ES"/>
-        </w:rPr>
-        <w:t>otros web</w:t>
-      </w:r>
-      <w:proofErr w:type="gramEnd"/>
+        <w:t xml:space="preserve">Diferencia entre REST y otros web </w:t>
+      </w:r>
+      <w:proofErr w:type="spellStart"/>
+      <w:r>
+        <w:rPr>
+          <w:lang w:val="es-ES"/>
+        </w:rPr>
+        <w:t>services</w:t>
+      </w:r>
+      <w:proofErr w:type="spellEnd"/>
+      <w:r>
+        <w:rPr>
+          <w:lang w:val="es-ES"/>
+        </w:rPr>
+        <w:t xml:space="preserve"> es el estándar que se sigue</w:t>
+      </w:r>
+    </w:p>
+    <w:p>
+      <w:pPr>
+        <w:rPr>
+          <w:lang w:val="es-ES"/>
+        </w:rPr>
+      </w:pPr>
+    </w:p>
+    <w:p>
+      <w:pPr>
+        <w:rPr>
+          <w:lang w:val="es-ES"/>
+        </w:rPr>
+      </w:pPr>
+      <w:proofErr w:type="spellStart"/>
+      <w:r>
+        <w:rPr>
+          <w:lang w:val="es-ES"/>
+        </w:rPr>
+        <w:t>Metodos</w:t>
+      </w:r>
+      <w:proofErr w:type="spellEnd"/>
+      <w:r>
+        <w:rPr>
+          <w:lang w:val="es-ES"/>
+        </w:rPr>
+        <w:t xml:space="preserve"> HTTP</w:t>
+      </w:r>
+    </w:p>
+    <w:p>
+      <w:pPr>
+        <w:pStyle w:val="ListParagraph"/>
+        <w:numPr>
+          <w:ilvl w:val="0"/>
+          <w:numId w:val="1"/>
+        </w:numPr>
+        <w:rPr>
+          <w:lang w:val="es-ES"/>
+        </w:rPr>
+      </w:pPr>
+      <w:proofErr w:type="spellStart"/>
+      <w:r>
+        <w:rPr>
+          <w:lang w:val="es-ES"/>
+        </w:rPr>
+        <w:t>Get</w:t>
+      </w:r>
+      <w:proofErr w:type="spellEnd"/>
+      <w:r>
+        <w:rPr>
+          <w:lang w:val="es-ES"/>
+        </w:rPr>
+        <w:t>: Obtener uno o varios recursos</w:t>
+      </w:r>
+    </w:p>
+    <w:p>
+      <w:pPr>
+        <w:pStyle w:val="ListParagraph"/>
+        <w:numPr>
+          <w:ilvl w:val="0"/>
+          <w:numId w:val="1"/>
+        </w:numPr>
+        <w:rPr>
+          <w:lang w:val="es-ES"/>
+        </w:rPr>
+      </w:pPr>
+      <w:r>
+        <w:rPr>
+          <w:lang w:val="es-ES"/>
+        </w:rPr>
+        <w:t>POST: Crear</w:t>
+      </w:r>
+    </w:p>
+    <w:p>
+      <w:pPr>
+        <w:pStyle w:val="ListParagraph"/>
+        <w:numPr>
+          <w:ilvl w:val="0"/>
+          <w:numId w:val="1"/>
+        </w:numPr>
+        <w:rPr>
+          <w:lang w:val="es-ES"/>
+        </w:rPr>
+      </w:pPr>
+      <w:r>
+        <w:rPr>
+          <w:lang w:val="es-ES"/>
+        </w:rPr>
+        <w:t>PUT: remplazar</w:t>
+      </w:r>
+    </w:p>
+    <w:p>
+      <w:pPr>
+        <w:pStyle w:val="ListParagraph"/>
+        <w:numPr>
+          <w:ilvl w:val="0"/>
+          <w:numId w:val="1"/>
+        </w:numPr>
+        <w:rPr>
+          <w:lang w:val="es-ES"/>
+        </w:rPr>
+      </w:pPr>
+      <w:r>
+        <w:rPr>
+          <w:lang w:val="es-ES"/>
+        </w:rPr>
+        <w:t>PATCH: remplazar parcialmente</w:t>
+      </w:r>
+    </w:p>
+    <w:p>
+      <w:pPr>
+        <w:pStyle w:val="ListParagraph"/>
+        <w:numPr>
+          <w:ilvl w:val="0"/>
+          <w:numId w:val="1"/>
+        </w:numPr>
+        <w:rPr>
+          <w:lang w:val="es-ES"/>
+        </w:rPr>
+      </w:pPr>
+      <w:r>
+        <w:rPr>
+          <w:lang w:val="es-ES"/>
+        </w:rPr>
+        <w:t>DELETE:  borrar</w:t>
+      </w:r>
+    </w:p>
+    <w:p>
+      <w:pPr>
+        <w:rPr>
+          <w:lang w:val="es-ES"/>
+        </w:rPr>
+      </w:pPr>
+      <w:proofErr w:type="spellStart"/>
+      <w:r>
+        <w:rPr>
+          <w:lang w:val="es-ES"/>
+        </w:rPr>
+        <w:t>Codigos</w:t>
+      </w:r>
+      <w:proofErr w:type="spellEnd"/>
+      <w:r>
+        <w:rPr>
+          <w:lang w:val="es-ES"/>
+        </w:rPr>
+        <w:t xml:space="preserve"> estado respuesta</w:t>
+      </w:r>
+    </w:p>
+    <w:p>
+      <w:pPr>
+        <w:pStyle w:val="ListParagraph"/>
+        <w:numPr>
+          <w:ilvl w:val="0"/>
+          <w:numId w:val="1"/>
+        </w:numPr>
+        <w:rPr>
+          <w:lang w:val="es-ES"/>
+        </w:rPr>
+      </w:pPr>
+      <w:r>
+        <w:rPr>
+          <w:lang w:val="es-ES"/>
+        </w:rPr>
+        <w:t>200: Ok</w:t>
+      </w:r>
+    </w:p>
+    <w:p>
+      <w:pPr>
+        <w:pStyle w:val="ListParagraph"/>
+        <w:numPr>
+          <w:ilvl w:val="0"/>
+          <w:numId w:val="1"/>
+        </w:numPr>
+        <w:rPr>
+          <w:lang w:val="es-ES"/>
+        </w:rPr>
+      </w:pPr>
+      <w:r>
+        <w:rPr>
+          <w:lang w:val="es-ES"/>
+        </w:rPr>
+        <w:t xml:space="preserve">201: </w:t>
+      </w:r>
+      <w:proofErr w:type="spellStart"/>
+      <w:r>
+        <w:rPr>
+          <w:lang w:val="es-ES"/>
+        </w:rPr>
+        <w:t>Created</w:t>
+      </w:r>
+      <w:proofErr w:type="spellEnd"/>
+    </w:p>
+    <w:p>
+      <w:pPr>
+        <w:pStyle w:val="ListParagraph"/>
+        <w:numPr>
+          <w:ilvl w:val="0"/>
+          <w:numId w:val="1"/>
+        </w:numPr>
+        <w:rPr>
+          <w:lang w:val="es-ES"/>
+        </w:rPr>
+      </w:pPr>
+      <w:r>
+        <w:rPr>
+          <w:lang w:val="es-ES"/>
+        </w:rPr>
+        <w:t xml:space="preserve">202: </w:t>
+      </w:r>
+      <w:proofErr w:type="spellStart"/>
+      <w:r>
+        <w:rPr>
+          <w:lang w:val="es-ES"/>
+        </w:rPr>
+        <w:t>Accepted</w:t>
+      </w:r>
+      <w:proofErr w:type="spellEnd"/>
+    </w:p>
+    <w:p>
+      <w:pPr>
+        <w:pStyle w:val="ListParagraph"/>
+        <w:numPr>
+          <w:ilvl w:val="0"/>
+          <w:numId w:val="1"/>
+        </w:numPr>
+        <w:rPr>
+          <w:lang w:val="es-ES"/>
+        </w:rPr>
+      </w:pPr>
+      <w:r>
+        <w:rPr>
+          <w:lang w:val="es-ES"/>
+        </w:rPr>
+        <w:t>204: No Content</w:t>
+      </w:r>
+    </w:p>
+    <w:p>
+      <w:pPr>
+        <w:pStyle w:val="ListParagraph"/>
+        <w:numPr>
+          <w:ilvl w:val="0"/>
+          <w:numId w:val="1"/>
+        </w:numPr>
+        <w:rPr>
+          <w:lang w:val="es-ES"/>
+        </w:rPr>
+      </w:pPr>
+      <w:r>
+        <w:rPr>
+          <w:lang w:val="es-ES"/>
+        </w:rPr>
+        <w:t xml:space="preserve">400: </w:t>
+      </w:r>
+      <w:proofErr w:type="spellStart"/>
+      <w:r>
+        <w:rPr>
+          <w:lang w:val="es-ES"/>
+        </w:rPr>
+        <w:t>Bad</w:t>
+      </w:r>
+      <w:proofErr w:type="spellEnd"/>
       <w:r>
         <w:rPr>
           <w:lang w:val="es-ES"/>
@@ -66,43 +333,9 @@
         <w:rPr>
           <w:lang w:val="es-ES"/>
         </w:rPr>
-        <w:t>services</w:t>
-      </w:r>
-      <w:proofErr w:type="spellEnd"/>
-      <w:r>
-        <w:rPr>
-          <w:lang w:val="es-ES"/>
-        </w:rPr>
-        <w:t xml:space="preserve"> es el estándar que se sigue</w:t>
-      </w:r>
-    </w:p>
-    <w:p>
-      <w:pPr>
-        <w:rPr>
-          <w:lang w:val="es-ES"/>
-        </w:rPr>
-      </w:pPr>
-    </w:p>
-    <w:p>
-      <w:pPr>
-        <w:rPr>
-          <w:lang w:val="es-ES"/>
-        </w:rPr>
-      </w:pPr>
-      <w:proofErr w:type="spellStart"/>
-      <w:r>
-        <w:rPr>
-          <w:lang w:val="es-ES"/>
-        </w:rPr>
-        <w:t>Metodos</w:t>
-      </w:r>
-      <w:proofErr w:type="spellEnd"/>
-      <w:r>
-        <w:rPr>
-          <w:lang w:val="es-ES"/>
-        </w:rPr>
-        <w:t xml:space="preserve"> HTTP</w:t>
-      </w:r>
+        <w:t>Request</w:t>
+      </w:r>
+      <w:proofErr w:type="spellEnd"/>
     </w:p>
     <w:p>
       <w:pPr>
@@ -115,20 +348,20 @@
           <w:lang w:val="es-ES"/>
         </w:rPr>
       </w:pPr>
-      <w:proofErr w:type="spellStart"/>
-      <w:r>
-        <w:rPr>
-          <w:lang w:val="es-ES"/>
-        </w:rPr>
-        <w:t>Get</w:t>
-      </w:r>
-      <w:proofErr w:type="spellEnd"/>
-      <w:r>
-        <w:rPr>
-          <w:lang w:val="es-ES"/>
-        </w:rPr>
-        <w:t>: Obtener uno o varios recursos</w:t>
-      </w:r>
+      <w:r>
+        <w:rPr>
+          <w:lang w:val="es-ES"/>
+        </w:rPr>
+        <w:t xml:space="preserve">401: </w:t>
+      </w:r>
+      <w:proofErr w:type="spellStart"/>
+      <w:r>
+        <w:rPr>
+          <w:lang w:val="es-ES"/>
+        </w:rPr>
+        <w:t>Unathoirzed</w:t>
+      </w:r>
+      <w:proofErr w:type="spellEnd"/>
     </w:p>
     <w:p>
       <w:pPr>
@@ -145,7 +378,111 @@
         <w:rPr>
           <w:lang w:val="es-ES"/>
         </w:rPr>
-        <w:t>POST: Crear</w:t>
+        <w:t xml:space="preserve">404: </w:t>
+      </w:r>
+      <w:proofErr w:type="spellStart"/>
+      <w:r>
+        <w:rPr>
+          <w:lang w:val="es-ES"/>
+        </w:rPr>
+        <w:t>Not</w:t>
+      </w:r>
+      <w:proofErr w:type="spellEnd"/>
+      <w:r>
+        <w:rPr>
+          <w:lang w:val="es-ES"/>
+        </w:rPr>
+        <w:t xml:space="preserve"> </w:t>
+      </w:r>
+      <w:proofErr w:type="spellStart"/>
+      <w:r>
+        <w:rPr>
+          <w:lang w:val="es-ES"/>
+        </w:rPr>
+        <w:t>found</w:t>
+      </w:r>
+      <w:proofErr w:type="spellEnd"/>
+    </w:p>
+    <w:p>
+      <w:pPr>
+        <w:rPr>
+          <w:lang w:val="es-ES"/>
+        </w:rPr>
+      </w:pPr>
+    </w:p>
+    <w:p>
+      <w:pPr>
+        <w:rPr>
+          <w:lang w:val="es-ES"/>
+        </w:rPr>
+      </w:pPr>
+    </w:p>
+    <w:p>
+      <w:pPr>
+        <w:rPr>
+          <w:lang w:val="es-ES"/>
+        </w:rPr>
+      </w:pPr>
+      <w:r>
+        <w:rPr>
+          <w:lang w:val="es-ES"/>
+        </w:rPr>
+        <w:t xml:space="preserve">API </w:t>
+      </w:r>
+      <w:proofErr w:type="spellStart"/>
+      <w:r>
+        <w:rPr>
+          <w:lang w:val="es-ES"/>
+        </w:rPr>
+        <w:t>endpoints</w:t>
+      </w:r>
+      <w:proofErr w:type="spellEnd"/>
+    </w:p>
+    <w:p>
+      <w:pPr>
+        <w:rPr>
+          <w:lang w:val="es-ES"/>
+        </w:rPr>
+      </w:pPr>
+      <w:r>
+        <w:rPr>
+          <w:lang w:val="es-ES"/>
+        </w:rPr>
+        <w:t xml:space="preserve">Punto de acceso de una </w:t>
+      </w:r>
+      <w:proofErr w:type="spellStart"/>
+      <w:r>
+        <w:rPr>
+          <w:lang w:val="es-ES"/>
+        </w:rPr>
+        <w:t>request</w:t>
+      </w:r>
+      <w:proofErr w:type="spellEnd"/>
+      <w:r>
+        <w:rPr>
+          <w:lang w:val="es-ES"/>
+        </w:rPr>
+        <w:t xml:space="preserve"> http</w:t>
+      </w:r>
+    </w:p>
+    <w:p>
+      <w:pPr>
+        <w:rPr>
+          <w:lang w:val="es-ES"/>
+        </w:rPr>
+      </w:pPr>
+    </w:p>
+    <w:p>
+      <w:pPr>
+        <w:rPr>
+          <w:lang w:val="es-ES"/>
+        </w:rPr>
+      </w:pPr>
+      <w:r>
+        <w:rPr>
+          <w:lang w:val="es-ES"/>
+        </w:rPr>
+        <w:t>Consumir una API</w:t>
       </w:r>
     </w:p>
     <w:p>
@@ -163,7 +500,7 @@
         <w:rPr>
           <w:lang w:val="es-ES"/>
         </w:rPr>
-        <w:t>PUT: remplazar</w:t>
+        <w:t>URL</w:t>
       </w:r>
     </w:p>
     <w:p>
@@ -177,11 +514,19 @@
           <w:lang w:val="es-ES"/>
         </w:rPr>
       </w:pPr>
-      <w:r>
-        <w:rPr>
-          <w:lang w:val="es-ES"/>
-        </w:rPr>
-        <w:t>PATCH: remplazar parcialmente</w:t>
+      <w:proofErr w:type="spellStart"/>
+      <w:r>
+        <w:rPr>
+          <w:lang w:val="es-ES"/>
+        </w:rPr>
+        <w:t>Metodo</w:t>
+      </w:r>
+      <w:proofErr w:type="spellEnd"/>
+      <w:r>
+        <w:rPr>
+          <w:lang w:val="es-ES"/>
+        </w:rPr>
+        <w:t xml:space="preserve"> (verbo)</w:t>
       </w:r>
     </w:p>
     <w:p>
@@ -199,28 +544,7 @@
         <w:rPr>
           <w:lang w:val="es-ES"/>
         </w:rPr>
-        <w:t>DELETE:  borrar</w:t>
-      </w:r>
-    </w:p>
-    <w:p>
-      <w:pPr>
-        <w:rPr>
-          <w:lang w:val="es-ES"/>
-        </w:rPr>
-      </w:pPr>
-      <w:proofErr w:type="spellStart"/>
-      <w:r>
-        <w:rPr>
-          <w:lang w:val="es-ES"/>
-        </w:rPr>
-        <w:t>Codigos</w:t>
-      </w:r>
-      <w:proofErr w:type="spellEnd"/>
-      <w:r>
-        <w:rPr>
-          <w:lang w:val="es-ES"/>
-        </w:rPr>
-        <w:t xml:space="preserve"> estado respuesta</w:t>
+        <w:t>Cabeceras</w:t>
       </w:r>
     </w:p>
     <w:p>
@@ -234,11 +558,26 @@
           <w:lang w:val="es-ES"/>
         </w:rPr>
       </w:pPr>
-      <w:r>
-        <w:rPr>
-          <w:lang w:val="es-ES"/>
-        </w:rPr>
-        <w:t>200: Ok</w:t>
+      <w:proofErr w:type="spellStart"/>
+      <w:r>
+        <w:rPr>
+          <w:lang w:val="es-ES"/>
+        </w:rPr>
+        <w:t>Body</w:t>
+      </w:r>
+      <w:proofErr w:type="spellEnd"/>
+    </w:p>
+    <w:p>
+      <w:pPr>
+        <w:rPr>
+          <w:lang w:val="es-ES"/>
+        </w:rPr>
+      </w:pPr>
+      <w:r>
+        <w:rPr>
+          <w:lang w:val="es-ES"/>
+        </w:rPr>
+        <w:t>Respuesta</w:t>
       </w:r>
     </w:p>
     <w:p>
@@ -256,368 +595,7 @@
         <w:rPr>
           <w:lang w:val="es-ES"/>
         </w:rPr>
-        <w:t xml:space="preserve">201: </w:t>
-      </w:r>
-      <w:proofErr w:type="spellStart"/>
-      <w:r>
-        <w:rPr>
-          <w:lang w:val="es-ES"/>
-        </w:rPr>
-        <w:t>Created</w:t>
-      </w:r>
-      <w:proofErr w:type="spellEnd"/>
-    </w:p>
-    <w:p>
-      <w:pPr>
-        <w:pStyle w:val="ListParagraph"/>
-        <w:numPr>
-          <w:ilvl w:val="0"/>
-          <w:numId w:val="1"/>
-        </w:numPr>
-        <w:rPr>
-          <w:lang w:val="es-ES"/>
-        </w:rPr>
-      </w:pPr>
-      <w:r>
-        <w:rPr>
-          <w:lang w:val="es-ES"/>
-        </w:rPr>
-        <w:t xml:space="preserve">202: </w:t>
-      </w:r>
-      <w:proofErr w:type="spellStart"/>
-      <w:r>
-        <w:rPr>
-          <w:lang w:val="es-ES"/>
-        </w:rPr>
-        <w:t>Accepted</w:t>
-      </w:r>
-      <w:proofErr w:type="spellEnd"/>
-    </w:p>
-    <w:p>
-      <w:pPr>
-        <w:pStyle w:val="ListParagraph"/>
-        <w:numPr>
-          <w:ilvl w:val="0"/>
-          <w:numId w:val="1"/>
-        </w:numPr>
-        <w:rPr>
-          <w:lang w:val="es-ES"/>
-        </w:rPr>
-      </w:pPr>
-      <w:r>
-        <w:rPr>
-          <w:lang w:val="es-ES"/>
-        </w:rPr>
-        <w:t>204: No Content</w:t>
-      </w:r>
-    </w:p>
-    <w:p>
-      <w:pPr>
-        <w:pStyle w:val="ListParagraph"/>
-        <w:numPr>
-          <w:ilvl w:val="0"/>
-          <w:numId w:val="1"/>
-        </w:numPr>
-        <w:rPr>
-          <w:lang w:val="es-ES"/>
-        </w:rPr>
-      </w:pPr>
-      <w:r>
-        <w:rPr>
-          <w:lang w:val="es-ES"/>
-        </w:rPr>
-        <w:t xml:space="preserve">400: </w:t>
-      </w:r>
-      <w:proofErr w:type="spellStart"/>
-      <w:r>
-        <w:rPr>
-          <w:lang w:val="es-ES"/>
-        </w:rPr>
-        <w:t>Bad</w:t>
-      </w:r>
-      <w:proofErr w:type="spellEnd"/>
-      <w:r>
-        <w:rPr>
-          <w:lang w:val="es-ES"/>
-        </w:rPr>
-        <w:t xml:space="preserve"> </w:t>
-      </w:r>
-      <w:proofErr w:type="spellStart"/>
-      <w:r>
-        <w:rPr>
-          <w:lang w:val="es-ES"/>
-        </w:rPr>
-        <w:t>Request</w:t>
-      </w:r>
-      <w:proofErr w:type="spellEnd"/>
-    </w:p>
-    <w:p>
-      <w:pPr>
-        <w:pStyle w:val="ListParagraph"/>
-        <w:numPr>
-          <w:ilvl w:val="0"/>
-          <w:numId w:val="1"/>
-        </w:numPr>
-        <w:rPr>
-          <w:lang w:val="es-ES"/>
-        </w:rPr>
-      </w:pPr>
-      <w:r>
-        <w:rPr>
-          <w:lang w:val="es-ES"/>
-        </w:rPr>
-        <w:t xml:space="preserve">401: </w:t>
-      </w:r>
-      <w:proofErr w:type="spellStart"/>
-      <w:r>
-        <w:rPr>
-          <w:lang w:val="es-ES"/>
-        </w:rPr>
-        <w:t>Unathoirzed</w:t>
-      </w:r>
-      <w:proofErr w:type="spellEnd"/>
-    </w:p>
-    <w:p>
-      <w:pPr>
-        <w:pStyle w:val="ListParagraph"/>
-        <w:numPr>
-          <w:ilvl w:val="0"/>
-          <w:numId w:val="1"/>
-        </w:numPr>
-        <w:rPr>
-          <w:lang w:val="es-ES"/>
-        </w:rPr>
-      </w:pPr>
-      <w:r>
-        <w:rPr>
-          <w:lang w:val="es-ES"/>
-        </w:rPr>
-        <w:t xml:space="preserve">404: </w:t>
-      </w:r>
-      <w:proofErr w:type="spellStart"/>
-      <w:r>
-        <w:rPr>
-          <w:lang w:val="es-ES"/>
-        </w:rPr>
-        <w:t>Not</w:t>
-      </w:r>
-      <w:proofErr w:type="spellEnd"/>
-      <w:r>
-        <w:rPr>
-          <w:lang w:val="es-ES"/>
-        </w:rPr>
-        <w:t xml:space="preserve"> </w:t>
-      </w:r>
-      <w:proofErr w:type="spellStart"/>
-      <w:r>
-        <w:rPr>
-          <w:lang w:val="es-ES"/>
-        </w:rPr>
-        <w:t>found</w:t>
-      </w:r>
-      <w:proofErr w:type="spellEnd"/>
-    </w:p>
-    <w:p>
-      <w:pPr>
-        <w:rPr>
-          <w:lang w:val="es-ES"/>
-        </w:rPr>
-      </w:pPr>
-    </w:p>
-    <w:p>
-      <w:pPr>
-        <w:rPr>
-          <w:lang w:val="es-ES"/>
-        </w:rPr>
-      </w:pPr>
-    </w:p>
-    <w:p>
-      <w:pPr>
-        <w:rPr>
-          <w:lang w:val="es-ES"/>
-        </w:rPr>
-      </w:pPr>
-      <w:r>
-        <w:rPr>
-          <w:lang w:val="es-ES"/>
-        </w:rPr>
-        <w:t xml:space="preserve">API </w:t>
-      </w:r>
-      <w:proofErr w:type="spellStart"/>
-      <w:r>
-        <w:rPr>
-          <w:lang w:val="es-ES"/>
-        </w:rPr>
-        <w:t>endpoints</w:t>
-      </w:r>
-      <w:proofErr w:type="spellEnd"/>
-    </w:p>
-    <w:p>
-      <w:pPr>
-        <w:rPr>
-          <w:lang w:val="es-ES"/>
-        </w:rPr>
-      </w:pPr>
-      <w:r>
-        <w:rPr>
-          <w:lang w:val="es-ES"/>
-        </w:rPr>
-        <w:t xml:space="preserve">Punto de acceso de una </w:t>
-      </w:r>
-      <w:proofErr w:type="spellStart"/>
-      <w:r>
-        <w:rPr>
-          <w:lang w:val="es-ES"/>
-        </w:rPr>
-        <w:t>request</w:t>
-      </w:r>
-      <w:proofErr w:type="spellEnd"/>
-      <w:r>
-        <w:rPr>
-          <w:lang w:val="es-ES"/>
-        </w:rPr>
-        <w:t xml:space="preserve"> http</w:t>
-      </w:r>
-    </w:p>
-    <w:p>
-      <w:pPr>
-        <w:rPr>
-          <w:lang w:val="es-ES"/>
-        </w:rPr>
-      </w:pPr>
-    </w:p>
-    <w:p>
-      <w:pPr>
-        <w:rPr>
-          <w:lang w:val="es-ES"/>
-        </w:rPr>
-      </w:pPr>
-      <w:r>
-        <w:rPr>
-          <w:lang w:val="es-ES"/>
-        </w:rPr>
-        <w:t>Consumir una API</w:t>
-      </w:r>
-    </w:p>
-    <w:p>
-      <w:pPr>
-        <w:pStyle w:val="ListParagraph"/>
-        <w:numPr>
-          <w:ilvl w:val="0"/>
-          <w:numId w:val="1"/>
-        </w:numPr>
-        <w:rPr>
-          <w:lang w:val="es-ES"/>
-        </w:rPr>
-      </w:pPr>
-      <w:r>
-        <w:rPr>
-          <w:lang w:val="es-ES"/>
-        </w:rPr>
-        <w:t>URL</w:t>
-      </w:r>
-    </w:p>
-    <w:p>
-      <w:pPr>
-        <w:pStyle w:val="ListParagraph"/>
-        <w:numPr>
-          <w:ilvl w:val="0"/>
-          <w:numId w:val="1"/>
-        </w:numPr>
-        <w:rPr>
-          <w:lang w:val="es-ES"/>
-        </w:rPr>
-      </w:pPr>
-      <w:proofErr w:type="spellStart"/>
-      <w:r>
-        <w:rPr>
-          <w:lang w:val="es-ES"/>
-        </w:rPr>
-        <w:t>Metodo</w:t>
-      </w:r>
-      <w:proofErr w:type="spellEnd"/>
-      <w:r>
-        <w:rPr>
-          <w:lang w:val="es-ES"/>
-        </w:rPr>
-        <w:t xml:space="preserve"> (verbo)</w:t>
-      </w:r>
-    </w:p>
-    <w:p>
-      <w:pPr>
-        <w:pStyle w:val="ListParagraph"/>
-        <w:numPr>
-          <w:ilvl w:val="0"/>
-          <w:numId w:val="1"/>
-        </w:numPr>
-        <w:rPr>
-          <w:lang w:val="es-ES"/>
-        </w:rPr>
-      </w:pPr>
-      <w:r>
-        <w:rPr>
-          <w:lang w:val="es-ES"/>
-        </w:rPr>
-        <w:t>Cabeceras</w:t>
-      </w:r>
-    </w:p>
-    <w:p>
-      <w:pPr>
-        <w:pStyle w:val="ListParagraph"/>
-        <w:numPr>
-          <w:ilvl w:val="0"/>
-          <w:numId w:val="1"/>
-        </w:numPr>
-        <w:rPr>
-          <w:lang w:val="es-ES"/>
-        </w:rPr>
-      </w:pPr>
-      <w:proofErr w:type="spellStart"/>
-      <w:r>
-        <w:rPr>
-          <w:lang w:val="es-ES"/>
-        </w:rPr>
-        <w:t>Body</w:t>
-      </w:r>
-      <w:proofErr w:type="spellEnd"/>
-    </w:p>
-    <w:p>
-      <w:pPr>
-        <w:rPr>
-          <w:lang w:val="es-ES"/>
-        </w:rPr>
-      </w:pPr>
-      <w:r>
-        <w:rPr>
-          <w:lang w:val="es-ES"/>
-        </w:rPr>
-        <w:t>Respuesta</w:t>
-      </w:r>
-    </w:p>
-    <w:p>
-      <w:pPr>
-        <w:pStyle w:val="ListParagraph"/>
-        <w:numPr>
-          <w:ilvl w:val="0"/>
-          <w:numId w:val="1"/>
-        </w:numPr>
-        <w:rPr>
-          <w:lang w:val="es-ES"/>
-        </w:rPr>
-      </w:pPr>
-      <w:proofErr w:type="gramStart"/>
-      <w:r>
-        <w:rPr>
-          <w:lang w:val="es-ES"/>
-        </w:rPr>
-        <w:t>Status</w:t>
-      </w:r>
-      <w:proofErr w:type="gramEnd"/>
-      <w:r>
-        <w:rPr>
-          <w:lang w:val="es-ES"/>
-        </w:rPr>
-        <w:t xml:space="preserve"> </w:t>
+        <w:t xml:space="preserve">Status </w:t>
       </w:r>
       <w:proofErr w:type="spellStart"/>
       <w:r>
@@ -863,6 +841,618 @@
           <w:lang w:val="es-ES"/>
         </w:rPr>
       </w:pPr>
+    </w:p>
+    <w:p>
+      <w:pPr>
+        <w:rPr>
+          <w:lang w:val="es-ES"/>
+        </w:rPr>
+      </w:pPr>
+      <w:r>
+        <w:rPr>
+          <w:lang w:val="es-ES"/>
+        </w:rPr>
+        <w:br w:type="page"/>
+      </w:r>
+    </w:p>
+    <w:p>
+      <w:pPr>
+        <w:rPr>
+          <w:lang w:val="es-ES"/>
+        </w:rPr>
+      </w:pPr>
+      <w:r>
+        <w:rPr>
+          <w:lang w:val="es-ES"/>
+        </w:rPr>
+        <w:lastRenderedPageBreak/>
+        <w:t>18/01/2024</w:t>
+      </w:r>
+    </w:p>
+    <w:p>
+      <w:pPr>
+        <w:rPr>
+          <w:lang w:val="es-ES"/>
+        </w:rPr>
+      </w:pPr>
+    </w:p>
+    <w:p>
+      <w:pPr>
+        <w:rPr>
+          <w:lang w:val="es-ES"/>
+        </w:rPr>
+      </w:pPr>
+      <w:r>
+        <w:rPr>
+          <w:lang w:val="es-ES"/>
+        </w:rPr>
+        <w:t xml:space="preserve">Dado un </w:t>
+      </w:r>
+      <w:proofErr w:type="spellStart"/>
+      <w:r>
+        <w:rPr>
+          <w:lang w:val="es-ES"/>
+        </w:rPr>
+        <w:t>endpoint</w:t>
+      </w:r>
+      <w:proofErr w:type="spellEnd"/>
+      <w:r>
+        <w:rPr>
+          <w:lang w:val="es-ES"/>
+        </w:rPr>
+        <w:t>, se le pasa una imagen y te devuelve un resultado.</w:t>
+      </w:r>
+    </w:p>
+    <w:p>
+      <w:pPr>
+        <w:rPr>
+          <w:lang w:val="es-ES"/>
+        </w:rPr>
+      </w:pPr>
+    </w:p>
+    <w:p>
+      <w:pPr>
+        <w:rPr>
+          <w:lang w:val="es-ES"/>
+        </w:rPr>
+      </w:pPr>
+      <w:r>
+        <w:rPr>
+          <w:lang w:val="es-ES"/>
+        </w:rPr>
+        <w:t>Ejemplo del modelo</w:t>
+      </w:r>
+    </w:p>
+    <w:p>
+      <w:pPr>
+        <w:rPr>
+          <w:lang w:val="es-ES"/>
+        </w:rPr>
+      </w:pPr>
+    </w:p>
+    <w:p>
+      <w:pPr>
+        <w:rPr>
+          <w:lang w:val="es-ES"/>
+        </w:rPr>
+      </w:pPr>
+      <w:r>
+        <w:rPr>
+          <w:lang w:val="es-ES"/>
+        </w:rPr>
+        <w:t xml:space="preserve">Importaciones </w:t>
+      </w:r>
+      <w:proofErr w:type="spellStart"/>
+      <w:r>
+        <w:rPr>
+          <w:lang w:val="es-ES"/>
+        </w:rPr>
+        <w:t>flask</w:t>
+      </w:r>
+      <w:proofErr w:type="spellEnd"/>
+      <w:r>
+        <w:rPr>
+          <w:lang w:val="es-ES"/>
+        </w:rPr>
+        <w:t xml:space="preserve"> </w:t>
+      </w:r>
+      <w:proofErr w:type="spellStart"/>
+      <w:r>
+        <w:rPr>
+          <w:lang w:val="es-ES"/>
+        </w:rPr>
+        <w:t>etc</w:t>
+      </w:r>
+      <w:proofErr w:type="spellEnd"/>
+    </w:p>
+    <w:p>
+      <w:pPr>
+        <w:rPr>
+          <w:lang w:val="es-ES"/>
+        </w:rPr>
+      </w:pPr>
+    </w:p>
+    <w:p>
+      <w:pPr>
+        <w:rPr>
+          <w:lang w:val="es-ES"/>
+        </w:rPr>
+      </w:pPr>
+      <w:r>
+        <w:rPr>
+          <w:lang w:val="es-ES"/>
+        </w:rPr>
+        <w:t xml:space="preserve">Carga los pesos del modelo ( o el modelo en </w:t>
+      </w:r>
+      <w:proofErr w:type="spellStart"/>
+      <w:r>
+        <w:rPr>
+          <w:lang w:val="es-ES"/>
+        </w:rPr>
+        <w:t>si</w:t>
+      </w:r>
+      <w:proofErr w:type="spellEnd"/>
+      <w:r>
+        <w:rPr>
+          <w:lang w:val="es-ES"/>
+        </w:rPr>
+        <w:t xml:space="preserve">). Importante </w:t>
+      </w:r>
+      <w:proofErr w:type="spellStart"/>
+      <w:r>
+        <w:rPr>
+          <w:lang w:val="es-ES"/>
+        </w:rPr>
+        <w:t>cargalo</w:t>
+      </w:r>
+      <w:proofErr w:type="spellEnd"/>
+      <w:r>
+        <w:rPr>
+          <w:lang w:val="es-ES"/>
+        </w:rPr>
+        <w:t xml:space="preserve"> fuera de la </w:t>
+      </w:r>
+      <w:proofErr w:type="spellStart"/>
+      <w:r>
+        <w:rPr>
+          <w:lang w:val="es-ES"/>
+        </w:rPr>
+        <w:t>funcion</w:t>
+      </w:r>
+      <w:proofErr w:type="spellEnd"/>
+      <w:r>
+        <w:rPr>
+          <w:lang w:val="es-ES"/>
+        </w:rPr>
+        <w:t xml:space="preserve"> para que no se cargue una y otra vez</w:t>
+      </w:r>
+    </w:p>
+    <w:p>
+      <w:pPr>
+        <w:rPr>
+          <w:lang w:val="es-ES"/>
+        </w:rPr>
+      </w:pPr>
+    </w:p>
+    <w:p>
+      <w:pPr>
+        <w:rPr>
+          <w:lang w:val="es-ES"/>
+        </w:rPr>
+      </w:pPr>
+      <w:r>
+        <w:rPr>
+          <w:lang w:val="es-ES"/>
+        </w:rPr>
+        <w:t xml:space="preserve">Define la </w:t>
+      </w:r>
+      <w:proofErr w:type="spellStart"/>
+      <w:r>
+        <w:rPr>
+          <w:lang w:val="es-ES"/>
+        </w:rPr>
+        <w:t>funcion</w:t>
+      </w:r>
+      <w:proofErr w:type="spellEnd"/>
+      <w:r>
+        <w:rPr>
+          <w:lang w:val="es-ES"/>
+        </w:rPr>
+        <w:t xml:space="preserve"> del </w:t>
+      </w:r>
+      <w:proofErr w:type="spellStart"/>
+      <w:r>
+        <w:rPr>
+          <w:lang w:val="es-ES"/>
+        </w:rPr>
+        <w:t>endpoint</w:t>
+      </w:r>
+      <w:proofErr w:type="spellEnd"/>
+      <w:r>
+        <w:rPr>
+          <w:lang w:val="es-ES"/>
+        </w:rPr>
+        <w:t xml:space="preserve"> (con post)</w:t>
+      </w:r>
+    </w:p>
+    <w:p>
+      <w:pPr>
+        <w:rPr>
+          <w:lang w:val="es-ES"/>
+        </w:rPr>
+      </w:pPr>
+      <w:r>
+        <w:rPr>
+          <w:lang w:val="es-ES"/>
+        </w:rPr>
+        <w:t>Obtiene el archivo de la petición</w:t>
+      </w:r>
+    </w:p>
+    <w:p>
+      <w:pPr>
+        <w:rPr>
+          <w:lang w:val="es-ES"/>
+        </w:rPr>
+      </w:pPr>
+      <w:r>
+        <w:rPr>
+          <w:lang w:val="es-ES"/>
+        </w:rPr>
+        <w:tab/>
+        <w:t xml:space="preserve">File = </w:t>
+      </w:r>
+      <w:proofErr w:type="spellStart"/>
+      <w:r>
+        <w:rPr>
+          <w:lang w:val="es-ES"/>
+        </w:rPr>
+        <w:t>request.file</w:t>
+      </w:r>
+      <w:proofErr w:type="spellEnd"/>
+      <w:r>
+        <w:rPr>
+          <w:lang w:val="es-ES"/>
+        </w:rPr>
+        <w:t>[‘file’]</w:t>
+      </w:r>
+    </w:p>
+    <w:p>
+      <w:pPr>
+        <w:rPr>
+          <w:lang w:val="es-ES"/>
+        </w:rPr>
+      </w:pPr>
+    </w:p>
+    <w:p>
+      <w:pPr>
+        <w:rPr>
+          <w:lang w:val="es-ES"/>
+        </w:rPr>
+      </w:pPr>
+      <w:r>
+        <w:rPr>
+          <w:lang w:val="es-ES"/>
+        </w:rPr>
+        <w:t>Lee el archivo en un objeto bytes IO</w:t>
+      </w:r>
+    </w:p>
+    <w:p>
+      <w:pPr>
+        <w:rPr>
+          <w:lang w:val="es-ES"/>
+        </w:rPr>
+      </w:pPr>
+      <w:r>
+        <w:rPr>
+          <w:lang w:val="es-ES"/>
+        </w:rPr>
+        <w:tab/>
+      </w:r>
+      <w:proofErr w:type="spellStart"/>
+      <w:r>
+        <w:rPr>
+          <w:lang w:val="es-ES"/>
+        </w:rPr>
+        <w:t>In_memory_file</w:t>
+      </w:r>
+      <w:proofErr w:type="spellEnd"/>
+      <w:r>
+        <w:rPr>
+          <w:lang w:val="es-ES"/>
+        </w:rPr>
+        <w:t xml:space="preserve"> = </w:t>
+      </w:r>
+      <w:proofErr w:type="spellStart"/>
+      <w:r>
+        <w:rPr>
+          <w:lang w:val="es-ES"/>
+        </w:rPr>
+        <w:t>BytesIO</w:t>
+      </w:r>
+      <w:proofErr w:type="spellEnd"/>
+      <w:r>
+        <w:rPr>
+          <w:lang w:val="es-ES"/>
+        </w:rPr>
+        <w:t>()</w:t>
+      </w:r>
+      <w:r>
+        <w:rPr>
+          <w:lang w:val="es-ES"/>
+        </w:rPr>
+        <w:br/>
+      </w:r>
+      <w:r>
+        <w:rPr>
+          <w:lang w:val="es-ES"/>
+        </w:rPr>
+        <w:tab/>
+      </w:r>
+      <w:proofErr w:type="spellStart"/>
+      <w:r>
+        <w:rPr>
+          <w:lang w:val="es-ES"/>
+        </w:rPr>
+        <w:t>file.save</w:t>
+      </w:r>
+      <w:proofErr w:type="spellEnd"/>
+      <w:r>
+        <w:rPr>
+          <w:lang w:val="es-ES"/>
+        </w:rPr>
+        <w:t>(</w:t>
+      </w:r>
+      <w:proofErr w:type="spellStart"/>
+      <w:r>
+        <w:rPr>
+          <w:lang w:val="es-ES"/>
+        </w:rPr>
+        <w:t>in_memory_file</w:t>
+      </w:r>
+      <w:proofErr w:type="spellEnd"/>
+      <w:r>
+        <w:rPr>
+          <w:lang w:val="es-ES"/>
+        </w:rPr>
+        <w:t>)</w:t>
+      </w:r>
+      <w:r>
+        <w:rPr>
+          <w:lang w:val="es-ES"/>
+        </w:rPr>
+        <w:br/>
+      </w:r>
+      <w:r>
+        <w:rPr>
+          <w:lang w:val="es-ES"/>
+        </w:rPr>
+        <w:tab/>
+      </w:r>
+      <w:proofErr w:type="spellStart"/>
+      <w:r>
+        <w:rPr>
+          <w:lang w:val="es-ES"/>
+        </w:rPr>
+        <w:t>in_memory_file.seek</w:t>
+      </w:r>
+      <w:proofErr w:type="spellEnd"/>
+      <w:r>
+        <w:rPr>
+          <w:lang w:val="es-ES"/>
+        </w:rPr>
+        <w:t>(0)</w:t>
+      </w:r>
+    </w:p>
+    <w:p>
+      <w:pPr>
+        <w:rPr>
+          <w:lang w:val="es-ES"/>
+        </w:rPr>
+      </w:pPr>
+    </w:p>
+    <w:p>
+      <w:pPr>
+        <w:rPr>
+          <w:lang w:val="es-ES"/>
+        </w:rPr>
+      </w:pPr>
+      <w:r>
+        <w:rPr>
+          <w:lang w:val="es-ES"/>
+        </w:rPr>
+        <w:t xml:space="preserve">Carga la imagen desde el objeto </w:t>
+      </w:r>
+      <w:proofErr w:type="spellStart"/>
+      <w:r>
+        <w:rPr>
+          <w:lang w:val="es-ES"/>
+        </w:rPr>
+        <w:t>BytesIO</w:t>
+      </w:r>
+      <w:proofErr w:type="spellEnd"/>
+    </w:p>
+    <w:p>
+      <w:pPr>
+        <w:rPr>
+          <w:lang w:val="es-ES"/>
+        </w:rPr>
+      </w:pPr>
+      <w:r>
+        <w:rPr>
+          <w:lang w:val="es-ES"/>
+        </w:rPr>
+        <w:tab/>
+      </w:r>
+      <w:proofErr w:type="spellStart"/>
+      <w:r>
+        <w:rPr>
+          <w:lang w:val="es-ES"/>
+        </w:rPr>
+        <w:t>Img</w:t>
+      </w:r>
+      <w:proofErr w:type="spellEnd"/>
+      <w:r>
+        <w:rPr>
+          <w:lang w:val="es-ES"/>
+        </w:rPr>
+        <w:t xml:space="preserve"> = </w:t>
+      </w:r>
+      <w:proofErr w:type="spellStart"/>
+      <w:r>
+        <w:rPr>
+          <w:lang w:val="es-ES"/>
+        </w:rPr>
+        <w:t>image.load_img</w:t>
+      </w:r>
+      <w:proofErr w:type="spellEnd"/>
+      <w:r>
+        <w:rPr>
+          <w:lang w:val="es-ES"/>
+        </w:rPr>
+        <w:t>(</w:t>
+      </w:r>
+      <w:proofErr w:type="spellStart"/>
+      <w:r>
+        <w:rPr>
+          <w:lang w:val="es-ES"/>
+        </w:rPr>
+        <w:t>in_memry_file</w:t>
+      </w:r>
+      <w:proofErr w:type="spellEnd"/>
+      <w:r>
+        <w:rPr>
+          <w:lang w:val="es-ES"/>
+        </w:rPr>
+        <w:t xml:space="preserve">, </w:t>
+      </w:r>
+      <w:proofErr w:type="spellStart"/>
+      <w:r>
+        <w:rPr>
+          <w:lang w:val="es-ES"/>
+        </w:rPr>
+        <w:t>ttarget_size</w:t>
+      </w:r>
+      <w:proofErr w:type="spellEnd"/>
+      <w:r>
+        <w:rPr>
+          <w:lang w:val="es-ES"/>
+        </w:rPr>
+        <w:t>(224,224)</w:t>
+      </w:r>
+      <w:r>
+        <w:rPr>
+          <w:lang w:val="es-ES"/>
+        </w:rPr>
+        <w:br/>
+      </w:r>
+      <w:r>
+        <w:rPr>
+          <w:lang w:val="es-ES"/>
+        </w:rPr>
+        <w:tab/>
+      </w:r>
+      <w:proofErr w:type="spellStart"/>
+      <w:r>
+        <w:rPr>
+          <w:lang w:val="es-ES"/>
+        </w:rPr>
+        <w:t>img_array</w:t>
+      </w:r>
+      <w:proofErr w:type="spellEnd"/>
+      <w:r>
+        <w:rPr>
+          <w:lang w:val="es-ES"/>
+        </w:rPr>
+        <w:t xml:space="preserve">  = </w:t>
+      </w:r>
+      <w:proofErr w:type="spellStart"/>
+      <w:r>
+        <w:rPr>
+          <w:lang w:val="es-ES"/>
+        </w:rPr>
+        <w:t>imgage.img_torray</w:t>
+      </w:r>
+      <w:proofErr w:type="spellEnd"/>
+      <w:r>
+        <w:rPr>
+          <w:lang w:val="es-ES"/>
+        </w:rPr>
+        <w:t>(</w:t>
+      </w:r>
+      <w:proofErr w:type="spellStart"/>
+      <w:r>
+        <w:rPr>
+          <w:lang w:val="es-ES"/>
+        </w:rPr>
+        <w:t>img</w:t>
+      </w:r>
+      <w:proofErr w:type="spellEnd"/>
+      <w:r>
+        <w:rPr>
+          <w:lang w:val="es-ES"/>
+        </w:rPr>
+        <w:t>)</w:t>
+      </w:r>
+      <w:r>
+        <w:rPr>
+          <w:lang w:val="es-ES"/>
+        </w:rPr>
+        <w:br/>
+      </w:r>
+      <w:r>
+        <w:rPr>
+          <w:lang w:val="es-ES"/>
+        </w:rPr>
+        <w:tab/>
+      </w:r>
+      <w:proofErr w:type="spellStart"/>
+      <w:r>
+        <w:rPr>
+          <w:lang w:val="es-ES"/>
+        </w:rPr>
+        <w:t>img_array</w:t>
+      </w:r>
+      <w:proofErr w:type="spellEnd"/>
+      <w:r>
+        <w:rPr>
+          <w:lang w:val="es-ES"/>
+        </w:rPr>
+        <w:t xml:space="preserve"> = </w:t>
+      </w:r>
+    </w:p>
+    <w:p>
+      <w:pPr>
+        <w:rPr>
+          <w:lang w:val="es-ES"/>
+        </w:rPr>
+      </w:pPr>
+      <w:r>
+        <w:rPr>
+          <w:lang w:val="es-ES"/>
+        </w:rPr>
+        <w:t xml:space="preserve">Hace la </w:t>
+      </w:r>
+      <w:proofErr w:type="spellStart"/>
+      <w:r>
+        <w:rPr>
+          <w:lang w:val="es-ES"/>
+        </w:rPr>
+        <w:t>predicion</w:t>
+      </w:r>
+      <w:proofErr w:type="spellEnd"/>
+    </w:p>
+    <w:p>
+      <w:pPr>
+        <w:rPr>
+          <w:lang w:val="es-ES"/>
+        </w:rPr>
+      </w:pPr>
+      <w:r>
+        <w:rPr>
+          <w:lang w:val="es-ES"/>
+        </w:rPr>
+        <w:t>Devuelve la petición como JSON</w:t>
+      </w:r>
     </w:p>
     <w:p>
       <w:pPr>

</xml_diff>